<commit_message>
otra prueba con ediciones en el Word
</commit_message>
<xml_diff>
--- a/Uso Git/Uso basico de Git.docx
+++ b/Uso Git/Uso basico de Git.docx
@@ -3,13 +3,27 @@
 <w:document xmlns:wpc="http://schemas.microsoft.com/office/word/2010/wordprocessingCanvas" xmlns:cx="http://schemas.microsoft.com/office/drawing/2014/chartex" xmlns:mc="http://schemas.openxmlformats.org/markup-compatibility/2006" xmlns:o="urn:schemas-microsoft-com:office:office" xmlns:r="http://schemas.openxmlformats.org/officeDocument/2006/relationships" xmlns:m="http://schemas.openxmlformats.org/officeDocument/2006/math" xmlns:v="urn:schemas-microsoft-com:vml" xmlns:wp14="http://schemas.microsoft.com/office/word/2010/wordprocessingDrawing" xmlns:wp="http://schemas.openxmlformats.org/drawingml/2006/wordprocessingDrawing" xmlns:w10="urn:schemas-microsoft-com:office:word" xmlns:w="http://schemas.openxmlformats.org/wordprocessingml/2006/main" xmlns:w14="http://schemas.microsoft.com/office/word/2010/wordml" xmlns:w15="http://schemas.microsoft.com/office/word/2012/wordml" xmlns:w16se="http://schemas.microsoft.com/office/word/2015/wordml/symex" xmlns:wpg="http://schemas.microsoft.com/office/word/2010/wordprocessingGroup" xmlns:wpi="http://schemas.microsoft.com/office/word/2010/wordprocessingInk" xmlns:wne="http://schemas.microsoft.com/office/word/2006/wordml" xmlns:wps="http://schemas.microsoft.com/office/word/2010/wordprocessingShape" mc:Ignorable="w14 w15 w16se wp14">
   <w:body>
     <w:p>
+      <w:pPr>
+        <w:rPr>
+          <w:noProof/>
+          <w:lang w:eastAsia="es-CO"/>
+        </w:rPr>
+      </w:pPr>
+    </w:p>
+    <w:p>
+      <w:pPr>
+        <w:rPr>
+          <w:noProof/>
+          <w:lang w:eastAsia="es-CO"/>
+        </w:rPr>
+      </w:pPr>
       <w:r>
         <w:rPr>
           <w:noProof/>
           <w:lang w:eastAsia="es-CO"/>
         </w:rPr>
         <w:drawing>
-          <wp:inline distT="0" distB="0" distL="0" distR="0" wp14:anchorId="65B50B83" wp14:editId="0181DEDC">
+          <wp:inline distT="0" distB="0" distL="0" distR="0" wp14:anchorId="532387FA" wp14:editId="15246F4B">
             <wp:extent cx="5562600" cy="1219200"/>
             <wp:effectExtent l="0" t="0" r="0" b="0"/>
             <wp:docPr id="1" name="Imagen 1"/>
@@ -24,7 +38,7 @@
                     <pic:cNvPicPr/>
                   </pic:nvPicPr>
                   <pic:blipFill>
-                    <a:blip r:embed="rId4"/>
+                    <a:blip r:embed="rId6"/>
                     <a:stretch>
                       <a:fillRect/>
                     </a:stretch>
@@ -44,9 +58,228 @@
           </wp:inline>
         </w:drawing>
       </w:r>
+    </w:p>
+    <w:p>
+      <w:pPr>
+        <w:rPr>
+          <w:noProof/>
+          <w:lang w:eastAsia="es-CO"/>
+        </w:rPr>
+      </w:pPr>
+    </w:p>
+    <w:p>
+      <w:pPr>
+        <w:rPr>
+          <w:noProof/>
+          <w:lang w:eastAsia="es-CO"/>
+        </w:rPr>
+      </w:pPr>
+      <w:r>
+        <w:rPr>
+          <w:noProof/>
+          <w:lang w:eastAsia="es-CO"/>
+        </w:rPr>
+        <w:t>RAMAS</w:t>
+      </w:r>
+    </w:p>
+    <w:p>
+      <w:pPr>
+        <w:rPr>
+          <w:noProof/>
+          <w:lang w:eastAsia="es-CO"/>
+        </w:rPr>
+      </w:pPr>
+      <w:r>
+        <w:rPr>
+          <w:noProof/>
+          <w:lang w:eastAsia="es-CO"/>
+        </w:rPr>
+        <w:t>-git branch =&gt; Saber en que rama estoy</w:t>
+      </w:r>
+    </w:p>
+    <w:p>
+      <w:pPr>
+        <w:rPr>
+          <w:noProof/>
+          <w:lang w:eastAsia="es-CO"/>
+        </w:rPr>
+      </w:pPr>
+      <w:r>
+        <w:rPr>
+          <w:noProof/>
+          <w:lang w:eastAsia="es-CO"/>
+        </w:rPr>
+        <w:t>-git branch (nombre) =&gt; Crear una nueva rama</w:t>
+      </w:r>
+    </w:p>
+    <w:p>
+      <w:pPr>
+        <w:rPr>
+          <w:noProof/>
+          <w:lang w:eastAsia="es-CO"/>
+        </w:rPr>
+      </w:pPr>
+      <w:r>
+        <w:rPr>
+          <w:noProof/>
+          <w:lang w:eastAsia="es-CO"/>
+        </w:rPr>
+        <w:t>-git branch –m (nombre rama existente) (nuevo nombre) =&gt; Cambiar nombre a rama</w:t>
+      </w:r>
+    </w:p>
+    <w:p>
+      <w:pPr>
+        <w:rPr>
+          <w:noProof/>
+          <w:lang w:eastAsia="es-CO"/>
+        </w:rPr>
+      </w:pPr>
+      <w:r>
+        <w:rPr>
+          <w:noProof/>
+          <w:lang w:eastAsia="es-CO"/>
+        </w:rPr>
+        <w:t>-git checkout (nombre de rama existente) =&gt; Cambiar a la rama especificada</w:t>
+      </w:r>
+    </w:p>
+    <w:p>
+      <w:pPr>
+        <w:rPr>
+          <w:noProof/>
+          <w:lang w:eastAsia="es-CO"/>
+        </w:rPr>
+      </w:pPr>
+      <w:r>
+        <w:rPr>
+          <w:noProof/>
+          <w:lang w:eastAsia="es-CO"/>
+        </w:rPr>
+        <w:t>-git branch –d (nombre de la rama a eliminar) =&gt; Eliminar una rama</w:t>
+      </w:r>
+    </w:p>
+    <w:p>
+      <w:pPr>
+        <w:tabs>
+          <w:tab w:val="left" w:pos="4920"/>
+        </w:tabs>
+        <w:rPr>
+          <w:noProof/>
+          <w:lang w:eastAsia="es-CO"/>
+        </w:rPr>
+      </w:pPr>
+      <w:r>
+        <w:rPr>
+          <w:noProof/>
+          <w:lang w:eastAsia="es-CO"/>
+        </w:rPr>
+        <w:tab/>
+      </w:r>
+    </w:p>
+    <w:p>
+      <w:pPr>
+        <w:tabs>
+          <w:tab w:val="left" w:pos="4920"/>
+        </w:tabs>
+        <w:rPr>
+          <w:noProof/>
+          <w:lang w:eastAsia="es-CO"/>
+        </w:rPr>
+      </w:pPr>
+      <w:r>
+        <w:rPr>
+          <w:noProof/>
+          <w:lang w:eastAsia="es-CO"/>
+        </w:rPr>
+        <w:t>-git add . =&gt; Agregar todos los archivos para hacer commit</w:t>
+      </w:r>
       <w:bookmarkStart w:id="0" w:name="_GoBack"/>
       <w:bookmarkEnd w:id="0"/>
     </w:p>
+    <w:p>
+      <w:pPr>
+        <w:rPr>
+          <w:noProof/>
+          <w:lang w:eastAsia="es-CO"/>
+        </w:rPr>
+      </w:pPr>
+      <w:r>
+        <w:rPr>
+          <w:noProof/>
+          <w:lang w:eastAsia="es-CO"/>
+        </w:rPr>
+        <w:t>Git branch = saber en que rama estoy en ese momento</w:t>
+      </w:r>
+    </w:p>
+    <w:p>
+      <w:pPr>
+        <w:rPr>
+          <w:noProof/>
+          <w:lang w:eastAsia="es-CO"/>
+        </w:rPr>
+      </w:pPr>
+      <w:r>
+        <w:rPr>
+          <w:noProof/>
+          <w:lang w:eastAsia="es-CO"/>
+        </w:rPr>
+        <w:t>Git push –u origin (rama) =</w:t>
+      </w:r>
+    </w:p>
+    <w:p>
+      <w:pPr>
+        <w:rPr>
+          <w:noProof/>
+          <w:lang w:eastAsia="es-CO"/>
+        </w:rPr>
+      </w:pPr>
+      <w:r>
+        <w:rPr>
+          <w:noProof/>
+          <w:lang w:eastAsia="es-CO"/>
+        </w:rPr>
+        <w:t>Git pull =</w:t>
+      </w:r>
+    </w:p>
+    <w:p>
+      <w:pPr>
+        <w:rPr>
+          <w:noProof/>
+          <w:lang w:eastAsia="es-CO"/>
+        </w:rPr>
+      </w:pPr>
+      <w:r>
+        <w:rPr>
+          <w:noProof/>
+          <w:lang w:eastAsia="es-CO"/>
+        </w:rPr>
+        <w:t>Git clone=</w:t>
+      </w:r>
+    </w:p>
+    <w:p>
+      <w:pPr>
+        <w:rPr>
+          <w:noProof/>
+          <w:lang w:eastAsia="es-CO"/>
+        </w:rPr>
+      </w:pPr>
+    </w:p>
+    <w:p>
+      <w:pPr>
+        <w:rPr>
+          <w:noProof/>
+          <w:lang w:eastAsia="es-CO"/>
+        </w:rPr>
+      </w:pPr>
+    </w:p>
+    <w:p>
+      <w:pPr>
+        <w:rPr>
+          <w:noProof/>
+          <w:lang w:eastAsia="es-CO"/>
+        </w:rPr>
+      </w:pPr>
+    </w:p>
+    <w:p/>
     <w:sectPr>
       <w:pgSz w:w="12240" w:h="15840"/>
       <w:pgMar w:top="1417" w:right="1701" w:bottom="1417" w:left="1701" w:header="708" w:footer="708" w:gutter="0"/>
@@ -55,6 +288,56 @@
     </w:sectPr>
   </w:body>
 </w:document>
+</file>
+
+<file path=word/endnotes.xml><?xml version="1.0" encoding="utf-8"?>
+<w:endnotes xmlns:wpc="http://schemas.microsoft.com/office/word/2010/wordprocessingCanvas" xmlns:cx="http://schemas.microsoft.com/office/drawing/2014/chartex" xmlns:mc="http://schemas.openxmlformats.org/markup-compatibility/2006" xmlns:o="urn:schemas-microsoft-com:office:office" xmlns:r="http://schemas.openxmlformats.org/officeDocument/2006/relationships" xmlns:m="http://schemas.openxmlformats.org/officeDocument/2006/math" xmlns:v="urn:schemas-microsoft-com:vml" xmlns:wp14="http://schemas.microsoft.com/office/word/2010/wordprocessingDrawing" xmlns:wp="http://schemas.openxmlformats.org/drawingml/2006/wordprocessingDrawing" xmlns:w10="urn:schemas-microsoft-com:office:word" xmlns:w="http://schemas.openxmlformats.org/wordprocessingml/2006/main" xmlns:w14="http://schemas.microsoft.com/office/word/2010/wordml" xmlns:w15="http://schemas.microsoft.com/office/word/2012/wordml" xmlns:w16se="http://schemas.microsoft.com/office/word/2015/wordml/symex" xmlns:wpg="http://schemas.microsoft.com/office/word/2010/wordprocessingGroup" xmlns:wpi="http://schemas.microsoft.com/office/word/2010/wordprocessingInk" xmlns:wne="http://schemas.microsoft.com/office/word/2006/wordml" xmlns:wps="http://schemas.microsoft.com/office/word/2010/wordprocessingShape" mc:Ignorable="w14 w15 w16se wp14">
+  <w:endnote w:type="separator" w:id="-1">
+    <w:p>
+      <w:pPr>
+        <w:spacing w:after="0" w:line="240" w:lineRule="auto"/>
+      </w:pPr>
+      <w:r>
+        <w:separator/>
+      </w:r>
+    </w:p>
+  </w:endnote>
+  <w:endnote w:type="continuationSeparator" w:id="0">
+    <w:p>
+      <w:pPr>
+        <w:spacing w:after="0" w:line="240" w:lineRule="auto"/>
+      </w:pPr>
+      <w:r>
+        <w:continuationSeparator/>
+      </w:r>
+    </w:p>
+  </w:endnote>
+</w:endnotes>
+</file>
+
+<file path=word/footnotes.xml><?xml version="1.0" encoding="utf-8"?>
+<w:footnotes xmlns:wpc="http://schemas.microsoft.com/office/word/2010/wordprocessingCanvas" xmlns:cx="http://schemas.microsoft.com/office/drawing/2014/chartex" xmlns:mc="http://schemas.openxmlformats.org/markup-compatibility/2006" xmlns:o="urn:schemas-microsoft-com:office:office" xmlns:r="http://schemas.openxmlformats.org/officeDocument/2006/relationships" xmlns:m="http://schemas.openxmlformats.org/officeDocument/2006/math" xmlns:v="urn:schemas-microsoft-com:vml" xmlns:wp14="http://schemas.microsoft.com/office/word/2010/wordprocessingDrawing" xmlns:wp="http://schemas.openxmlformats.org/drawingml/2006/wordprocessingDrawing" xmlns:w10="urn:schemas-microsoft-com:office:word" xmlns:w="http://schemas.openxmlformats.org/wordprocessingml/2006/main" xmlns:w14="http://schemas.microsoft.com/office/word/2010/wordml" xmlns:w15="http://schemas.microsoft.com/office/word/2012/wordml" xmlns:w16se="http://schemas.microsoft.com/office/word/2015/wordml/symex" xmlns:wpg="http://schemas.microsoft.com/office/word/2010/wordprocessingGroup" xmlns:wpi="http://schemas.microsoft.com/office/word/2010/wordprocessingInk" xmlns:wne="http://schemas.microsoft.com/office/word/2006/wordml" xmlns:wps="http://schemas.microsoft.com/office/word/2010/wordprocessingShape" mc:Ignorable="w14 w15 w16se wp14">
+  <w:footnote w:type="separator" w:id="-1">
+    <w:p>
+      <w:pPr>
+        <w:spacing w:after="0" w:line="240" w:lineRule="auto"/>
+      </w:pPr>
+      <w:r>
+        <w:separator/>
+      </w:r>
+    </w:p>
+  </w:footnote>
+  <w:footnote w:type="continuationSeparator" w:id="0">
+    <w:p>
+      <w:pPr>
+        <w:spacing w:after="0" w:line="240" w:lineRule="auto"/>
+      </w:pPr>
+      <w:r>
+        <w:continuationSeparator/>
+      </w:r>
+    </w:p>
+  </w:footnote>
+</w:footnotes>
 </file>
 
 <file path=word/styles.xml><?xml version="1.0" encoding="utf-8"?>
@@ -478,6 +761,50 @@
     <w:semiHidden/>
     <w:unhideWhenUsed/>
   </w:style>
+  <w:style w:type="paragraph" w:styleId="Encabezado">
+    <w:name w:val="header"/>
+    <w:basedOn w:val="Normal"/>
+    <w:link w:val="EncabezadoCar"/>
+    <w:uiPriority w:val="99"/>
+    <w:unhideWhenUsed/>
+    <w:rsid w:val="00AD654D"/>
+    <w:pPr>
+      <w:tabs>
+        <w:tab w:val="center" w:pos="4419"/>
+        <w:tab w:val="right" w:pos="8838"/>
+      </w:tabs>
+      <w:spacing w:after="0" w:line="240" w:lineRule="auto"/>
+    </w:pPr>
+  </w:style>
+  <w:style w:type="character" w:customStyle="1" w:styleId="EncabezadoCar">
+    <w:name w:val="Encabezado Car"/>
+    <w:basedOn w:val="Fuentedeprrafopredeter"/>
+    <w:link w:val="Encabezado"/>
+    <w:uiPriority w:val="99"/>
+    <w:rsid w:val="00AD654D"/>
+  </w:style>
+  <w:style w:type="paragraph" w:styleId="Piedepgina">
+    <w:name w:val="footer"/>
+    <w:basedOn w:val="Normal"/>
+    <w:link w:val="PiedepginaCar"/>
+    <w:uiPriority w:val="99"/>
+    <w:unhideWhenUsed/>
+    <w:rsid w:val="00AD654D"/>
+    <w:pPr>
+      <w:tabs>
+        <w:tab w:val="center" w:pos="4419"/>
+        <w:tab w:val="right" w:pos="8838"/>
+      </w:tabs>
+      <w:spacing w:after="0" w:line="240" w:lineRule="auto"/>
+    </w:pPr>
+  </w:style>
+  <w:style w:type="character" w:customStyle="1" w:styleId="PiedepginaCar">
+    <w:name w:val="Pie de página Car"/>
+    <w:basedOn w:val="Fuentedeprrafopredeter"/>
+    <w:link w:val="Piedepgina"/>
+    <w:uiPriority w:val="99"/>
+    <w:rsid w:val="00AD654D"/>
+  </w:style>
 </w:styles>
 </file>
 

</xml_diff>